<commit_message>
Ejercicios de python añadidos
</commit_message>
<xml_diff>
--- a/Intro a la programación de ciencias de datos/Ejercicios_Dia2_enunciados_corregidos.docx
+++ b/Intro a la programación de ciencias de datos/Ejercicios_Dia2_enunciados_corregidos.docx
@@ -68,7 +68,7 @@
         <w:pStyle w:val="ListParagraph"/>
         <w:numPr>
           <w:ilvl w:val="0"/>
-          <w:numId w:val="2"/>
+          <w:numId w:val="1"/>
         </w:numPr>
         <w:rPr>
           <w:rFonts w:ascii="Calibri" w:hAnsi="Calibri" w:eastAsia="ＭＳ ゴシック"/>
@@ -5301,7 +5301,7 @@
         <w:pStyle w:val="ListParagraph"/>
         <w:numPr>
           <w:ilvl w:val="0"/>
-          <w:numId w:val="4"/>
+          <w:numId w:val="3"/>
         </w:numPr>
         <w:spacing w:before="0" w:after="0"/>
         <w:contextualSpacing/>
@@ -5447,7 +5447,7 @@
         <w:pStyle w:val="ListParagraph"/>
         <w:numPr>
           <w:ilvl w:val="0"/>
-          <w:numId w:val="4"/>
+          <w:numId w:val="3"/>
         </w:numPr>
         <w:spacing w:before="0" w:after="0"/>
         <w:contextualSpacing/>
@@ -5689,7 +5689,7 @@
         <w:widowControl w:val="false"/>
         <w:numPr>
           <w:ilvl w:val="0"/>
-          <w:numId w:val="4"/>
+          <w:numId w:val="3"/>
         </w:numPr>
         <w:spacing w:before="0" w:after="0"/>
         <w:contextualSpacing/>
@@ -5838,7 +5838,7 @@
         <w:widowControl w:val="false"/>
         <w:numPr>
           <w:ilvl w:val="0"/>
-          <w:numId w:val="4"/>
+          <w:numId w:val="3"/>
         </w:numPr>
         <w:spacing w:before="0" w:after="0"/>
         <w:contextualSpacing/>
@@ -6102,7 +6102,7 @@
         <w:widowControl w:val="false"/>
         <w:numPr>
           <w:ilvl w:val="0"/>
-          <w:numId w:val="4"/>
+          <w:numId w:val="3"/>
         </w:numPr>
         <w:spacing w:before="0" w:after="0"/>
         <w:contextualSpacing/>
@@ -6212,7 +6212,7 @@
         <w:pStyle w:val="ListParagraph"/>
         <w:numPr>
           <w:ilvl w:val="0"/>
-          <w:numId w:val="4"/>
+          <w:numId w:val="3"/>
         </w:numPr>
         <w:spacing w:before="280" w:after="280"/>
         <w:contextualSpacing/>
@@ -6292,7 +6292,7 @@
         <w:pStyle w:val="ListParagraph"/>
         <w:numPr>
           <w:ilvl w:val="0"/>
-          <w:numId w:val="4"/>
+          <w:numId w:val="3"/>
         </w:numPr>
         <w:spacing w:before="280" w:after="0"/>
         <w:contextualSpacing/>
@@ -6397,7 +6397,7 @@
         <w:pStyle w:val="ListParagraph"/>
         <w:numPr>
           <w:ilvl w:val="0"/>
-          <w:numId w:val="4"/>
+          <w:numId w:val="3"/>
         </w:numPr>
         <w:spacing w:before="0" w:after="280"/>
         <w:contextualSpacing/>
@@ -6767,7 +6767,7 @@
         <w:pStyle w:val="ListParagraph"/>
         <w:numPr>
           <w:ilvl w:val="0"/>
-          <w:numId w:val="4"/>
+          <w:numId w:val="3"/>
         </w:numPr>
         <w:tabs>
           <w:tab w:val="left" w:pos="916" w:leader="none"/>
@@ -7063,7 +7063,7 @@
         <w:pStyle w:val="ListParagraph"/>
         <w:numPr>
           <w:ilvl w:val="0"/>
-          <w:numId w:val="2"/>
+          <w:numId w:val="1"/>
         </w:numPr>
         <w:rPr>
           <w:rFonts w:ascii="Calibri" w:hAnsi="Calibri" w:eastAsia="ＭＳ ゴシック"/>
@@ -7578,7 +7578,6 @@
     <w:p>
       <w:pPr>
         <w:pStyle w:val="Textopreformateado"/>
-        <w:pBdr/>
         <w:spacing w:before="0" w:after="0"/>
         <w:rPr>
           <w:rFonts w:ascii="Ubuntu Mono" w:hAnsi="Ubuntu Mono"/>
@@ -7600,7 +7599,6 @@
     <w:p>
       <w:pPr>
         <w:pStyle w:val="Textopreformateado"/>
-        <w:pBdr/>
         <w:spacing w:before="0" w:after="0"/>
         <w:ind w:left="0" w:right="0" w:hanging="0"/>
         <w:rPr>
@@ -7629,7 +7627,6 @@
     <w:p>
       <w:pPr>
         <w:pStyle w:val="Textopreformateado"/>
-        <w:pBdr/>
         <w:spacing w:before="0" w:after="0"/>
         <w:rPr>
           <w:rFonts w:ascii="Ubuntu Mono" w:hAnsi="Ubuntu Mono"/>
@@ -7649,7 +7646,6 @@
     <w:p>
       <w:pPr>
         <w:pStyle w:val="Textopreformateado"/>
-        <w:pBdr/>
         <w:spacing w:before="0" w:after="0"/>
         <w:rPr>
           <w:rFonts w:ascii="Ubuntu Mono" w:hAnsi="Ubuntu Mono"/>
@@ -7669,7 +7665,6 @@
     <w:p>
       <w:pPr>
         <w:pStyle w:val="Textopreformateado"/>
-        <w:pBdr/>
         <w:spacing w:before="0" w:after="0"/>
         <w:rPr>
           <w:rFonts w:ascii="Ubuntu Mono" w:hAnsi="Ubuntu Mono"/>
@@ -7689,7 +7684,6 @@
     <w:p>
       <w:pPr>
         <w:pStyle w:val="Textopreformateado"/>
-        <w:pBdr/>
         <w:spacing w:before="0" w:after="0"/>
         <w:rPr>
           <w:rFonts w:ascii="Ubuntu Mono" w:hAnsi="Ubuntu Mono"/>
@@ -7709,7 +7703,6 @@
     <w:p>
       <w:pPr>
         <w:pStyle w:val="Textopreformateado"/>
-        <w:pBdr/>
         <w:spacing w:before="0" w:after="0"/>
         <w:rPr>
           <w:rFonts w:ascii="Ubuntu Mono" w:hAnsi="Ubuntu Mono"/>
@@ -8673,7 +8666,7 @@
         <w:pStyle w:val="ListParagraph"/>
         <w:numPr>
           <w:ilvl w:val="0"/>
-          <w:numId w:val="2"/>
+          <w:numId w:val="1"/>
         </w:numPr>
         <w:spacing w:before="0" w:after="0"/>
         <w:contextualSpacing/>
@@ -8753,7 +8746,7 @@
         <w:pStyle w:val="ListParagraph"/>
         <w:numPr>
           <w:ilvl w:val="0"/>
-          <w:numId w:val="5"/>
+          <w:numId w:val="4"/>
         </w:numPr>
         <w:spacing w:before="0" w:after="0"/>
         <w:contextualSpacing/>
@@ -8777,7 +8770,7 @@
         <w:pStyle w:val="ListParagraph"/>
         <w:numPr>
           <w:ilvl w:val="0"/>
-          <w:numId w:val="5"/>
+          <w:numId w:val="4"/>
         </w:numPr>
         <w:spacing w:before="0" w:after="0"/>
         <w:contextualSpacing/>
@@ -8809,7 +8802,7 @@
         <w:pStyle w:val="ListParagraph"/>
         <w:numPr>
           <w:ilvl w:val="0"/>
-          <w:numId w:val="5"/>
+          <w:numId w:val="4"/>
         </w:numPr>
         <w:spacing w:before="0" w:after="0"/>
         <w:contextualSpacing/>
@@ -9656,7 +9649,7 @@
     <w:p>
       <w:pPr>
         <w:pStyle w:val="Normal"/>
-        <w:shd w:fill="FFFFFF" w:val="clear"/>
+        <w:shd w:val="clear" w:fill="FFFFFF"/>
         <w:spacing w:before="0" w:after="0"/>
         <w:rPr>
           <w:rFonts w:ascii="Arial Narrow" w:hAnsi="Arial Narrow" w:cs="Times New Roman"/>
@@ -9675,7 +9668,7 @@
     <w:p>
       <w:pPr>
         <w:pStyle w:val="Normal"/>
-        <w:shd w:fill="FFFFFF" w:val="clear"/>
+        <w:shd w:val="clear" w:fill="FFFFFF"/>
         <w:tabs>
           <w:tab w:val="left" w:pos="916" w:leader="none"/>
           <w:tab w:val="left" w:pos="1832" w:leader="none"/>
@@ -9715,9 +9708,9 @@
         <w:pStyle w:val="ListParagraph"/>
         <w:numPr>
           <w:ilvl w:val="0"/>
-          <w:numId w:val="3"/>
+          <w:numId w:val="2"/>
         </w:numPr>
-        <w:shd w:fill="FFFFFF" w:val="clear"/>
+        <w:shd w:val="clear" w:fill="FFFFFF"/>
         <w:tabs>
           <w:tab w:val="left" w:pos="916" w:leader="none"/>
           <w:tab w:val="left" w:pos="1832" w:leader="none"/>
@@ -9760,7 +9753,7 @@
           <w:ilvl w:val="0"/>
           <w:numId w:val="0"/>
         </w:numPr>
-        <w:shd w:fill="FFFFFF" w:val="clear"/>
+        <w:shd w:val="clear" w:fill="FFFFFF"/>
         <w:tabs>
           <w:tab w:val="left" w:pos="916" w:leader="none"/>
           <w:tab w:val="left" w:pos="1832" w:leader="none"/>
@@ -9806,7 +9799,6 @@
     <w:p>
       <w:pPr>
         <w:pStyle w:val="Textopreformateado"/>
-        <w:pBdr/>
         <w:spacing w:before="0" w:after="0"/>
         <w:ind w:left="0" w:right="0" w:hanging="0"/>
         <w:rPr/>
@@ -9818,7 +9810,6 @@
     <w:p>
       <w:pPr>
         <w:pStyle w:val="Textopreformateado"/>
-        <w:pBdr/>
         <w:spacing w:before="0" w:after="0"/>
         <w:rPr/>
       </w:pPr>
@@ -9837,7 +9828,6 @@
     <w:p>
       <w:pPr>
         <w:pStyle w:val="Textopreformateado"/>
-        <w:pBdr/>
         <w:spacing w:before="0" w:after="0"/>
         <w:rPr/>
       </w:pPr>
@@ -9860,7 +9850,7 @@
           <w:ilvl w:val="0"/>
           <w:numId w:val="0"/>
         </w:numPr>
-        <w:shd w:fill="FFFFFF" w:val="clear"/>
+        <w:shd w:val="clear" w:fill="FFFFFF"/>
         <w:tabs>
           <w:tab w:val="left" w:pos="916" w:leader="none"/>
           <w:tab w:val="left" w:pos="1832" w:leader="none"/>
@@ -9919,7 +9909,7 @@
         <w:pStyle w:val="ListParagraph"/>
         <w:numPr>
           <w:ilvl w:val="0"/>
-          <w:numId w:val="3"/>
+          <w:numId w:val="2"/>
         </w:numPr>
         <w:spacing w:before="0" w:after="0"/>
         <w:contextualSpacing/>
@@ -9971,28 +9961,26 @@
     <w:p>
       <w:pPr>
         <w:pStyle w:val="Textopreformateado"/>
-        <w:pBdr/>
-        <w:spacing w:before="0" w:after="0"/>
-        <w:rPr>
-          <w:rFonts w:ascii="Ubuntu Mono" w:hAnsi="Ubuntu Mono"/>
-          <w:color w:val="0000FF"/>
-          <w:sz w:val="21"/>
-          <w:szCs w:val="21"/>
-        </w:rPr>
-      </w:pPr>
-      <w:r>
-        <w:rPr>
-          <w:rFonts w:ascii="Ubuntu Mono" w:hAnsi="Ubuntu Mono"/>
-          <w:color w:val="0000FF"/>
-          <w:sz w:val="21"/>
-          <w:szCs w:val="21"/>
-        </w:rPr>
-      </w:r>
-    </w:p>
-    <w:p>
-      <w:pPr>
-        <w:pStyle w:val="Textopreformateado"/>
-        <w:pBdr/>
+        <w:spacing w:before="0" w:after="0"/>
+        <w:rPr>
+          <w:rFonts w:ascii="Ubuntu Mono" w:hAnsi="Ubuntu Mono"/>
+          <w:color w:val="0000FF"/>
+          <w:sz w:val="21"/>
+          <w:szCs w:val="21"/>
+        </w:rPr>
+      </w:pPr>
+      <w:r>
+        <w:rPr>
+          <w:rFonts w:ascii="Ubuntu Mono" w:hAnsi="Ubuntu Mono"/>
+          <w:color w:val="0000FF"/>
+          <w:sz w:val="21"/>
+          <w:szCs w:val="21"/>
+        </w:rPr>
+      </w:r>
+    </w:p>
+    <w:p>
+      <w:pPr>
+        <w:pStyle w:val="Textopreformateado"/>
         <w:spacing w:before="0" w:after="0"/>
         <w:rPr>
           <w:rFonts w:ascii="Ubuntu Mono" w:hAnsi="Ubuntu Mono"/>
@@ -10012,22 +10000,20 @@
     <w:p>
       <w:pPr>
         <w:pStyle w:val="Textopreformateado"/>
-        <w:pBdr/>
-        <w:spacing w:before="0" w:after="0"/>
-        <w:rPr>
-          <w:color w:val="0000FF"/>
-        </w:rPr>
-      </w:pPr>
-      <w:r>
-        <w:rPr>
-          <w:color w:val="0000FF"/>
-        </w:rPr>
-      </w:r>
-    </w:p>
-    <w:p>
-      <w:pPr>
-        <w:pStyle w:val="Textopreformateado"/>
-        <w:pBdr/>
+        <w:spacing w:before="0" w:after="0"/>
+        <w:rPr>
+          <w:color w:val="0000FF"/>
+        </w:rPr>
+      </w:pPr>
+      <w:r>
+        <w:rPr>
+          <w:color w:val="0000FF"/>
+        </w:rPr>
+      </w:r>
+    </w:p>
+    <w:p>
+      <w:pPr>
+        <w:pStyle w:val="Textopreformateado"/>
         <w:spacing w:before="0" w:after="0"/>
         <w:rPr>
           <w:rFonts w:ascii="Ubuntu Mono" w:hAnsi="Ubuntu Mono"/>
@@ -10047,22 +10033,20 @@
     <w:p>
       <w:pPr>
         <w:pStyle w:val="Textopreformateado"/>
-        <w:pBdr/>
-        <w:spacing w:before="0" w:after="0"/>
-        <w:rPr>
-          <w:color w:val="0000FF"/>
-        </w:rPr>
-      </w:pPr>
-      <w:r>
-        <w:rPr>
-          <w:color w:val="0000FF"/>
-        </w:rPr>
-      </w:r>
-    </w:p>
-    <w:p>
-      <w:pPr>
-        <w:pStyle w:val="Textopreformateado"/>
-        <w:pBdr/>
+        <w:spacing w:before="0" w:after="0"/>
+        <w:rPr>
+          <w:color w:val="0000FF"/>
+        </w:rPr>
+      </w:pPr>
+      <w:r>
+        <w:rPr>
+          <w:color w:val="0000FF"/>
+        </w:rPr>
+      </w:r>
+    </w:p>
+    <w:p>
+      <w:pPr>
+        <w:pStyle w:val="Textopreformateado"/>
         <w:spacing w:before="0" w:after="0"/>
         <w:rPr>
           <w:rFonts w:ascii="Ubuntu Mono" w:hAnsi="Ubuntu Mono"/>
@@ -10082,7 +10066,6 @@
     <w:p>
       <w:pPr>
         <w:pStyle w:val="Textopreformateado"/>
-        <w:pBdr/>
         <w:spacing w:before="0" w:after="0"/>
         <w:rPr/>
       </w:pPr>
@@ -10101,7 +10084,6 @@
     <w:p>
       <w:pPr>
         <w:pStyle w:val="Textopreformateado"/>
-        <w:pBdr/>
         <w:spacing w:before="0" w:after="0"/>
         <w:rPr>
           <w:rFonts w:ascii="Ubuntu Mono" w:hAnsi="Ubuntu Mono"/>
@@ -10119,7 +10101,6 @@
     <w:p>
       <w:pPr>
         <w:pStyle w:val="Textopreformateado"/>
-        <w:pBdr/>
         <w:spacing w:before="0" w:after="0"/>
         <w:rPr>
           <w:rFonts w:ascii="Ubuntu Mono" w:hAnsi="Ubuntu Mono"/>
@@ -10473,7 +10454,6 @@
     <w:p>
       <w:pPr>
         <w:pStyle w:val="Textopreformateado"/>
-        <w:pBdr/>
         <w:spacing w:before="0" w:after="0"/>
         <w:rPr>
           <w:rFonts w:ascii="Ubuntu Mono" w:hAnsi="Ubuntu Mono"/>
@@ -10495,7 +10475,6 @@
     <w:p>
       <w:pPr>
         <w:pStyle w:val="Textopreformateado"/>
-        <w:pBdr/>
         <w:spacing w:before="0" w:after="0"/>
         <w:ind w:left="0" w:right="0" w:hanging="0"/>
         <w:rPr>
@@ -10516,7 +10495,6 @@
     <w:p>
       <w:pPr>
         <w:pStyle w:val="Textopreformateado"/>
-        <w:pBdr/>
         <w:spacing w:before="0" w:after="0"/>
         <w:rPr>
           <w:rFonts w:ascii="Ubuntu Mono" w:hAnsi="Ubuntu Mono"/>
@@ -10536,7 +10514,6 @@
     <w:p>
       <w:pPr>
         <w:pStyle w:val="Textopreformateado"/>
-        <w:pBdr/>
         <w:spacing w:before="0" w:after="0"/>
         <w:rPr>
           <w:rFonts w:ascii="Ubuntu Mono" w:hAnsi="Ubuntu Mono"/>
@@ -10558,7 +10535,6 @@
     <w:p>
       <w:pPr>
         <w:pStyle w:val="Textopreformateado"/>
-        <w:pBdr/>
         <w:spacing w:before="0" w:after="0"/>
         <w:rPr>
           <w:rFonts w:ascii="Ubuntu Mono" w:hAnsi="Ubuntu Mono"/>
@@ -10580,7 +10556,6 @@
     <w:p>
       <w:pPr>
         <w:pStyle w:val="Textopreformateado"/>
-        <w:pBdr/>
         <w:spacing w:before="0" w:after="0"/>
         <w:ind w:left="0" w:right="0" w:hanging="0"/>
         <w:rPr>
@@ -10601,7 +10576,6 @@
     <w:p>
       <w:pPr>
         <w:pStyle w:val="Textopreformateado"/>
-        <w:pBdr/>
         <w:spacing w:before="0" w:after="0"/>
         <w:rPr>
           <w:rFonts w:ascii="Ubuntu Mono" w:hAnsi="Ubuntu Mono"/>
@@ -10842,18 +10816,16 @@
     <w:p>
       <w:pPr>
         <w:pStyle w:val="Textopreformateado"/>
-        <w:pBdr/>
-        <w:spacing w:before="0" w:after="0"/>
-        <w:rPr/>
-      </w:pPr>
-      <w:r>
-        <w:rPr/>
-      </w:r>
-    </w:p>
-    <w:p>
-      <w:pPr>
-        <w:pStyle w:val="Textopreformateado"/>
-        <w:pBdr/>
+        <w:spacing w:before="0" w:after="0"/>
+        <w:rPr/>
+      </w:pPr>
+      <w:r>
+        <w:rPr/>
+      </w:r>
+    </w:p>
+    <w:p>
+      <w:pPr>
+        <w:pStyle w:val="Textopreformateado"/>
         <w:spacing w:before="0" w:after="0"/>
         <w:rPr>
           <w:rFonts w:ascii="Ubuntu Mono" w:hAnsi="Ubuntu Mono"/>
@@ -10873,7 +10845,6 @@
     <w:p>
       <w:pPr>
         <w:pStyle w:val="Textopreformateado"/>
-        <w:pBdr/>
         <w:spacing w:before="0" w:after="0"/>
         <w:rPr>
           <w:rFonts w:ascii="Ubuntu Mono" w:hAnsi="Ubuntu Mono"/>
@@ -10891,7 +10862,6 @@
     <w:p>
       <w:pPr>
         <w:pStyle w:val="Textopreformateado"/>
-        <w:pBdr/>
         <w:spacing w:before="0" w:after="0"/>
         <w:rPr>
           <w:rFonts w:ascii="Ubuntu Mono" w:hAnsi="Ubuntu Mono"/>
@@ -10909,18 +10879,16 @@
     <w:p>
       <w:pPr>
         <w:pStyle w:val="Textopreformateado"/>
-        <w:pBdr/>
-        <w:spacing w:before="0" w:after="0"/>
-        <w:rPr/>
-      </w:pPr>
-      <w:r>
-        <w:rPr/>
-      </w:r>
-    </w:p>
-    <w:p>
-      <w:pPr>
-        <w:pStyle w:val="Textopreformateado"/>
-        <w:pBdr/>
+        <w:spacing w:before="0" w:after="0"/>
+        <w:rPr/>
+      </w:pPr>
+      <w:r>
+        <w:rPr/>
+      </w:r>
+    </w:p>
+    <w:p>
+      <w:pPr>
+        <w:pStyle w:val="Textopreformateado"/>
         <w:spacing w:before="0" w:after="0"/>
         <w:rPr>
           <w:rFonts w:ascii="Ubuntu Mono" w:hAnsi="Ubuntu Mono"/>
@@ -10940,7 +10908,6 @@
     <w:p>
       <w:pPr>
         <w:pStyle w:val="Textopreformateado"/>
-        <w:pBdr/>
         <w:spacing w:before="0" w:after="0"/>
         <w:rPr>
           <w:rFonts w:ascii="Ubuntu Mono" w:hAnsi="Ubuntu Mono"/>
@@ -10958,7 +10925,6 @@
     <w:p>
       <w:pPr>
         <w:pStyle w:val="Textopreformateado"/>
-        <w:pBdr/>
         <w:spacing w:before="0" w:after="0"/>
         <w:rPr>
           <w:rFonts w:ascii="Ubuntu Mono" w:hAnsi="Ubuntu Mono"/>
@@ -10976,18 +10942,16 @@
     <w:p>
       <w:pPr>
         <w:pStyle w:val="Textopreformateado"/>
-        <w:pBdr/>
-        <w:spacing w:before="0" w:after="0"/>
-        <w:rPr/>
-      </w:pPr>
-      <w:r>
-        <w:rPr/>
-      </w:r>
-    </w:p>
-    <w:p>
-      <w:pPr>
-        <w:pStyle w:val="Textopreformateado"/>
-        <w:pBdr/>
+        <w:spacing w:before="0" w:after="0"/>
+        <w:rPr/>
+      </w:pPr>
+      <w:r>
+        <w:rPr/>
+      </w:r>
+    </w:p>
+    <w:p>
+      <w:pPr>
+        <w:pStyle w:val="Textopreformateado"/>
         <w:spacing w:before="0" w:after="0"/>
         <w:rPr>
           <w:rFonts w:ascii="Ubuntu Mono" w:hAnsi="Ubuntu Mono"/>
@@ -11007,18 +10971,16 @@
     <w:p>
       <w:pPr>
         <w:pStyle w:val="Textopreformateado"/>
-        <w:pBdr/>
-        <w:spacing w:before="0" w:after="0"/>
-        <w:rPr/>
-      </w:pPr>
-      <w:r>
-        <w:rPr/>
-      </w:r>
-    </w:p>
-    <w:p>
-      <w:pPr>
-        <w:pStyle w:val="Textopreformateado"/>
-        <w:pBdr/>
+        <w:spacing w:before="0" w:after="0"/>
+        <w:rPr/>
+      </w:pPr>
+      <w:r>
+        <w:rPr/>
+      </w:r>
+    </w:p>
+    <w:p>
+      <w:pPr>
+        <w:pStyle w:val="Textopreformateado"/>
         <w:spacing w:before="0" w:after="0"/>
         <w:rPr>
           <w:rFonts w:ascii="Ubuntu Mono" w:hAnsi="Ubuntu Mono"/>
@@ -11038,7 +11000,6 @@
     <w:p>
       <w:pPr>
         <w:pStyle w:val="Textopreformateado"/>
-        <w:pBdr/>
         <w:spacing w:before="0" w:after="0"/>
         <w:rPr>
           <w:rFonts w:ascii="Ubuntu Mono" w:hAnsi="Ubuntu Mono"/>
@@ -11056,7 +11017,6 @@
     <w:p>
       <w:pPr>
         <w:pStyle w:val="Textopreformateado"/>
-        <w:pBdr/>
         <w:spacing w:before="0" w:after="0"/>
         <w:rPr>
           <w:rFonts w:ascii="Ubuntu Mono" w:hAnsi="Ubuntu Mono"/>
@@ -11092,7 +11052,7 @@
     <w:p>
       <w:pPr>
         <w:pStyle w:val="Normal"/>
-        <w:shd w:fill="FFFFFF" w:val="clear"/>
+        <w:shd w:val="clear" w:fill="FFFFFF"/>
         <w:tabs>
           <w:tab w:val="left" w:pos="916" w:leader="none"/>
           <w:tab w:val="left" w:pos="1832" w:leader="none"/>
@@ -11159,7 +11119,7 @@
         <w:pStyle w:val="ListParagraph"/>
         <w:numPr>
           <w:ilvl w:val="0"/>
-          <w:numId w:val="2"/>
+          <w:numId w:val="1"/>
         </w:numPr>
         <w:rPr>
           <w:rFonts w:ascii="Calibri" w:hAnsi="Calibri" w:eastAsia="ＭＳ ゴシック"/>
@@ -16239,15 +16199,7 @@
           <w:color w:val="0000FF"/>
           <w:sz w:val="21"/>
         </w:rPr>
-        <w:t xml:space="preserve">&gt; </w:t>
-      </w:r>
-      <w:r>
-        <w:rPr>
-          <w:rFonts w:ascii="Ubuntu Mono" w:hAnsi="Ubuntu Mono"/>
-          <w:color w:val="0000FF"/>
-          <w:sz w:val="21"/>
-        </w:rPr>
-        <w:t>USArrests[which(USArrests[,"UrbanPop"] &gt;= 75),]</w:t>
+        <w:t>&gt; USArrests[which(USArrests[,"UrbanPop"] &gt;= 75),]</w:t>
       </w:r>
     </w:p>
     <w:p>
@@ -16639,7 +16591,6 @@
     <w:p>
       <w:pPr>
         <w:pStyle w:val="Textopreformateado"/>
-        <w:pBdr/>
         <w:spacing w:before="0" w:after="0"/>
         <w:rPr/>
       </w:pPr>
@@ -16658,7 +16609,6 @@
     <w:p>
       <w:pPr>
         <w:pStyle w:val="Textopreformateado"/>
-        <w:pBdr/>
         <w:spacing w:before="0" w:after="0"/>
         <w:rPr>
           <w:rFonts w:ascii="Ubuntu Mono" w:hAnsi="Ubuntu Mono"/>
@@ -16676,7 +16626,6 @@
     <w:p>
       <w:pPr>
         <w:pStyle w:val="Textopreformateado"/>
-        <w:pBdr/>
         <w:spacing w:before="0" w:after="0"/>
         <w:rPr>
           <w:rFonts w:ascii="Ubuntu Mono" w:hAnsi="Ubuntu Mono"/>
@@ -16694,7 +16643,6 @@
     <w:p>
       <w:pPr>
         <w:pStyle w:val="Textopreformateado"/>
-        <w:pBdr/>
         <w:spacing w:before="0" w:after="0"/>
         <w:rPr>
           <w:rFonts w:ascii="Ubuntu Mono" w:hAnsi="Ubuntu Mono"/>
@@ -16712,7 +16660,6 @@
     <w:p>
       <w:pPr>
         <w:pStyle w:val="Textopreformateado"/>
-        <w:pBdr/>
         <w:spacing w:before="0" w:after="0"/>
         <w:rPr>
           <w:rFonts w:ascii="Ubuntu Mono" w:hAnsi="Ubuntu Mono"/>
@@ -16730,7 +16677,6 @@
     <w:p>
       <w:pPr>
         <w:pStyle w:val="Textopreformateado"/>
-        <w:pBdr/>
         <w:spacing w:before="0" w:after="0"/>
         <w:rPr>
           <w:rFonts w:ascii="Ubuntu Mono" w:hAnsi="Ubuntu Mono"/>
@@ -16748,7 +16694,6 @@
     <w:p>
       <w:pPr>
         <w:pStyle w:val="Textopreformateado"/>
-        <w:pBdr/>
         <w:spacing w:before="0" w:after="0"/>
         <w:rPr>
           <w:rFonts w:ascii="Ubuntu Mono" w:hAnsi="Ubuntu Mono"/>
@@ -16766,7 +16711,6 @@
     <w:p>
       <w:pPr>
         <w:pStyle w:val="Textopreformateado"/>
-        <w:pBdr/>
         <w:spacing w:before="0" w:after="0"/>
         <w:rPr>
           <w:rFonts w:ascii="Ubuntu Mono" w:hAnsi="Ubuntu Mono"/>
@@ -16784,7 +16728,6 @@
     <w:p>
       <w:pPr>
         <w:pStyle w:val="Textopreformateado"/>
-        <w:pBdr/>
         <w:spacing w:before="0" w:after="0"/>
         <w:rPr>
           <w:rFonts w:ascii="Ubuntu Mono" w:hAnsi="Ubuntu Mono"/>
@@ -16802,7 +16745,6 @@
     <w:p>
       <w:pPr>
         <w:pStyle w:val="Textopreformateado"/>
-        <w:pBdr/>
         <w:spacing w:before="0" w:after="0"/>
         <w:rPr>
           <w:rFonts w:ascii="Ubuntu Mono" w:hAnsi="Ubuntu Mono"/>
@@ -16820,7 +16762,6 @@
     <w:p>
       <w:pPr>
         <w:pStyle w:val="Textopreformateado"/>
-        <w:pBdr/>
         <w:spacing w:before="0" w:after="0"/>
         <w:rPr>
           <w:rFonts w:ascii="Ubuntu Mono" w:hAnsi="Ubuntu Mono"/>
@@ -16838,7 +16779,6 @@
     <w:p>
       <w:pPr>
         <w:pStyle w:val="Textopreformateado"/>
-        <w:pBdr/>
         <w:spacing w:before="0" w:after="0"/>
         <w:rPr>
           <w:rFonts w:ascii="Ubuntu Mono" w:hAnsi="Ubuntu Mono"/>
@@ -16856,7 +16796,6 @@
     <w:p>
       <w:pPr>
         <w:pStyle w:val="Textopreformateado"/>
-        <w:pBdr/>
         <w:spacing w:before="0" w:after="0"/>
         <w:rPr>
           <w:rFonts w:ascii="Ubuntu Mono" w:hAnsi="Ubuntu Mono"/>
@@ -16874,7 +16813,6 @@
     <w:p>
       <w:pPr>
         <w:pStyle w:val="Textopreformateado"/>
-        <w:pBdr/>
         <w:spacing w:before="0" w:after="0"/>
         <w:rPr>
           <w:rFonts w:ascii="Ubuntu Mono" w:hAnsi="Ubuntu Mono"/>
@@ -16892,7 +16830,6 @@
     <w:p>
       <w:pPr>
         <w:pStyle w:val="Textopreformateado"/>
-        <w:pBdr/>
         <w:spacing w:before="0" w:after="0"/>
         <w:rPr>
           <w:rFonts w:ascii="Ubuntu Mono" w:hAnsi="Ubuntu Mono"/>
@@ -16910,7 +16847,6 @@
     <w:p>
       <w:pPr>
         <w:pStyle w:val="Textopreformateado"/>
-        <w:pBdr/>
         <w:spacing w:before="0" w:after="0"/>
         <w:rPr>
           <w:rFonts w:ascii="Ubuntu Mono" w:hAnsi="Ubuntu Mono"/>
@@ -16928,7 +16864,6 @@
     <w:p>
       <w:pPr>
         <w:pStyle w:val="Textopreformateado"/>
-        <w:pBdr/>
         <w:spacing w:before="0" w:after="0"/>
         <w:rPr>
           <w:rFonts w:ascii="Ubuntu Mono" w:hAnsi="Ubuntu Mono"/>
@@ -16946,7 +16881,6 @@
     <w:p>
       <w:pPr>
         <w:pStyle w:val="Textopreformateado"/>
-        <w:pBdr/>
         <w:spacing w:before="0" w:after="0"/>
         <w:rPr/>
       </w:pPr>
@@ -16961,15 +16895,17 @@
     <w:p>
       <w:pPr>
         <w:pStyle w:val="Textopreformateado"/>
-        <w:pBdr/>
-        <w:spacing w:before="0" w:after="0"/>
-        <w:rPr>
-          <w:rFonts w:ascii="Ubuntu Mono" w:hAnsi="Ubuntu Mono"/>
-          <w:sz w:val="21"/>
-        </w:rPr>
-      </w:pPr>
-      <w:r>
-        <w:rPr/>
+        <w:spacing w:before="0" w:after="0"/>
+        <w:rPr>
+          <w:rFonts w:ascii="Ubuntu Mono" w:hAnsi="Ubuntu Mono"/>
+          <w:sz w:val="21"/>
+        </w:rPr>
+      </w:pPr>
+      <w:r>
+        <w:rPr>
+          <w:rFonts w:ascii="Ubuntu Mono" w:hAnsi="Ubuntu Mono"/>
+          <w:sz w:val="21"/>
+        </w:rPr>
       </w:r>
     </w:p>
     <w:p>
@@ -17015,7 +16951,6 @@
     <w:p>
       <w:pPr>
         <w:pStyle w:val="Textopreformateado"/>
-        <w:pBdr/>
         <w:spacing w:before="0" w:after="0"/>
         <w:ind w:left="0" w:right="0" w:hanging="0"/>
         <w:rPr>
@@ -17034,16 +16969,12 @@
     <w:p>
       <w:pPr>
         <w:pStyle w:val="Textopreformateado"/>
-        <w:pBdr/>
         <w:spacing w:before="0" w:after="0"/>
         <w:ind w:left="0" w:right="0" w:hanging="0"/>
         <w:rPr/>
       </w:pPr>
       <w:r>
-        <w:rPr>
-          <w:rFonts w:ascii="Ubuntu Mono" w:hAnsi="Ubuntu Mono"/>
-          <w:sz w:val="21"/>
-        </w:rPr>
+        <w:rPr/>
       </w:r>
     </w:p>
     <w:p>
@@ -17093,7 +17024,6 @@
     <w:p>
       <w:pPr>
         <w:pStyle w:val="Textopreformateado"/>
-        <w:pBdr/>
         <w:spacing w:before="0" w:after="0"/>
         <w:ind w:left="0" w:right="0" w:hanging="0"/>
         <w:rPr>
@@ -17145,7 +17075,6 @@
     <w:p>
       <w:pPr>
         <w:pStyle w:val="Textopreformateado"/>
-        <w:pBdr/>
         <w:spacing w:before="0" w:after="0"/>
         <w:ind w:left="0" w:right="0" w:hanging="0"/>
         <w:rPr>
@@ -17181,7 +17110,11 @@
         </w:rPr>
       </w:pPr>
       <w:r>
-        <w:rPr/>
+        <w:rPr>
+          <w:rFonts w:cs="Times New Roman" w:ascii="Arial Narrow" w:hAnsi="Arial Narrow"/>
+          <w:sz w:val="28"/>
+          <w:lang w:val="es-ES_tradnl"/>
+        </w:rPr>
       </w:r>
     </w:p>
     <w:p>
@@ -17199,15 +17132,7 @@
           <w:sz w:val="28"/>
           <w:lang w:val="es-ES_tradnl"/>
         </w:rPr>
-        <w:t>-¿Cuantas observaciones hay en cada grupo?. Utiliza la función table().  Este commando se puede utilizar para crear tablas cruzadas (cross-tabulation</w:t>
-      </w:r>
-      <w:r>
-        <w:rPr>
-          <w:rFonts w:cs="Times New Roman" w:ascii="Arial Narrow" w:hAnsi="Arial Narrow"/>
-          <w:sz w:val="28"/>
-          <w:lang w:val="es-ES_tradnl"/>
-        </w:rPr>
-        <w:t>)</w:t>
+        <w:t>-¿Cuantas observaciones hay en cada grupo?. Utiliza la función table().  Este commando se puede utilizar para crear tablas cruzadas (cross-tabulation)</w:t>
       </w:r>
     </w:p>
     <w:p>
@@ -17275,28 +17200,26 @@
     <w:p>
       <w:pPr>
         <w:pStyle w:val="Textopreformateado"/>
-        <w:pBdr/>
-        <w:spacing w:before="0" w:after="0"/>
-        <w:rPr>
-          <w:rFonts w:ascii="Ubuntu Mono" w:hAnsi="Ubuntu Mono"/>
-          <w:color w:val="0000FF"/>
-          <w:sz w:val="21"/>
-          <w:szCs w:val="21"/>
-        </w:rPr>
-      </w:pPr>
-      <w:r>
-        <w:rPr>
-          <w:rFonts w:ascii="Ubuntu Mono" w:hAnsi="Ubuntu Mono"/>
-          <w:color w:val="0000FF"/>
-          <w:sz w:val="21"/>
-          <w:szCs w:val="21"/>
-        </w:rPr>
-      </w:r>
-    </w:p>
-    <w:p>
-      <w:pPr>
-        <w:pStyle w:val="Textopreformateado"/>
-        <w:pBdr/>
+        <w:spacing w:before="0" w:after="0"/>
+        <w:rPr>
+          <w:rFonts w:ascii="Ubuntu Mono" w:hAnsi="Ubuntu Mono"/>
+          <w:color w:val="0000FF"/>
+          <w:sz w:val="21"/>
+          <w:szCs w:val="21"/>
+        </w:rPr>
+      </w:pPr>
+      <w:r>
+        <w:rPr>
+          <w:rFonts w:ascii="Ubuntu Mono" w:hAnsi="Ubuntu Mono"/>
+          <w:color w:val="0000FF"/>
+          <w:sz w:val="21"/>
+          <w:szCs w:val="21"/>
+        </w:rPr>
+      </w:r>
+    </w:p>
+    <w:p>
+      <w:pPr>
+        <w:pStyle w:val="Textopreformateado"/>
         <w:spacing w:before="0" w:after="0"/>
         <w:rPr>
           <w:rFonts w:ascii="Ubuntu Mono" w:hAnsi="Ubuntu Mono"/>
@@ -17375,7 +17298,6 @@
     <w:p>
       <w:pPr>
         <w:pStyle w:val="Textopreformateado"/>
-        <w:pBdr/>
         <w:spacing w:before="0" w:after="0"/>
         <w:rPr/>
       </w:pPr>
@@ -17394,7 +17316,6 @@
     <w:p>
       <w:pPr>
         <w:pStyle w:val="Textopreformateado"/>
-        <w:pBdr/>
         <w:spacing w:before="0" w:after="0"/>
         <w:rPr>
           <w:rFonts w:ascii="Ubuntu Mono" w:hAnsi="Ubuntu Mono"/>
@@ -17412,7 +17333,6 @@
     <w:p>
       <w:pPr>
         <w:pStyle w:val="Textopreformateado"/>
-        <w:pBdr/>
         <w:spacing w:before="0" w:after="0"/>
         <w:rPr>
           <w:rFonts w:ascii="Ubuntu Mono" w:hAnsi="Ubuntu Mono"/>
@@ -17430,7 +17350,6 @@
     <w:p>
       <w:pPr>
         <w:pStyle w:val="Textopreformateado"/>
-        <w:pBdr/>
         <w:spacing w:before="0" w:after="0"/>
         <w:rPr>
           <w:rFonts w:ascii="Ubuntu Mono" w:hAnsi="Ubuntu Mono"/>
@@ -17448,7 +17367,6 @@
     <w:p>
       <w:pPr>
         <w:pStyle w:val="Textopreformateado"/>
-        <w:pBdr/>
         <w:spacing w:before="0" w:after="0"/>
         <w:rPr>
           <w:rFonts w:ascii="Ubuntu Mono" w:hAnsi="Ubuntu Mono"/>
@@ -17466,7 +17384,6 @@
     <w:p>
       <w:pPr>
         <w:pStyle w:val="Textopreformateado"/>
-        <w:pBdr/>
         <w:spacing w:before="0" w:after="0"/>
         <w:rPr>
           <w:rFonts w:ascii="Ubuntu Mono" w:hAnsi="Ubuntu Mono"/>
@@ -17484,7 +17401,6 @@
     <w:p>
       <w:pPr>
         <w:pStyle w:val="Textopreformateado"/>
-        <w:pBdr/>
         <w:spacing w:before="0" w:after="0"/>
         <w:rPr>
           <w:rFonts w:ascii="Ubuntu Mono" w:hAnsi="Ubuntu Mono"/>
@@ -17502,7 +17418,6 @@
     <w:p>
       <w:pPr>
         <w:pStyle w:val="Textopreformateado"/>
-        <w:pBdr/>
         <w:spacing w:before="0" w:after="0"/>
         <w:rPr>
           <w:rFonts w:ascii="Ubuntu Mono" w:hAnsi="Ubuntu Mono"/>
@@ -17520,7 +17435,6 @@
     <w:p>
       <w:pPr>
         <w:pStyle w:val="Textopreformateado"/>
-        <w:pBdr/>
         <w:spacing w:before="0" w:after="0"/>
         <w:rPr>
           <w:rFonts w:ascii="Ubuntu Mono" w:hAnsi="Ubuntu Mono"/>
@@ -17538,7 +17452,6 @@
     <w:p>
       <w:pPr>
         <w:pStyle w:val="Textopreformateado"/>
-        <w:pBdr/>
         <w:spacing w:before="0" w:after="0"/>
         <w:rPr>
           <w:rFonts w:ascii="Ubuntu Mono" w:hAnsi="Ubuntu Mono"/>
@@ -17556,7 +17469,6 @@
     <w:p>
       <w:pPr>
         <w:pStyle w:val="Textopreformateado"/>
-        <w:pBdr/>
         <w:spacing w:before="0" w:after="0"/>
         <w:rPr>
           <w:rFonts w:ascii="Ubuntu Mono" w:hAnsi="Ubuntu Mono"/>
@@ -17574,7 +17486,6 @@
     <w:p>
       <w:pPr>
         <w:pStyle w:val="Textopreformateado"/>
-        <w:pBdr/>
         <w:spacing w:before="0" w:after="0"/>
         <w:rPr>
           <w:rFonts w:ascii="Ubuntu Mono" w:hAnsi="Ubuntu Mono"/>
@@ -17592,7 +17503,6 @@
     <w:p>
       <w:pPr>
         <w:pStyle w:val="Textopreformateado"/>
-        <w:pBdr/>
         <w:spacing w:before="0" w:after="0"/>
         <w:rPr>
           <w:rFonts w:ascii="Ubuntu Mono" w:hAnsi="Ubuntu Mono"/>
@@ -17610,7 +17520,6 @@
     <w:p>
       <w:pPr>
         <w:pStyle w:val="Textopreformateado"/>
-        <w:pBdr/>
         <w:spacing w:before="0" w:after="0"/>
         <w:rPr>
           <w:rFonts w:ascii="Ubuntu Mono" w:hAnsi="Ubuntu Mono"/>
@@ -17628,7 +17537,6 @@
     <w:p>
       <w:pPr>
         <w:pStyle w:val="Textopreformateado"/>
-        <w:pBdr/>
         <w:spacing w:before="0" w:after="0"/>
         <w:rPr>
           <w:rFonts w:ascii="Ubuntu Mono" w:hAnsi="Ubuntu Mono"/>
@@ -17646,7 +17554,6 @@
     <w:p>
       <w:pPr>
         <w:pStyle w:val="Textopreformateado"/>
-        <w:pBdr/>
         <w:spacing w:before="0" w:after="0"/>
         <w:rPr>
           <w:rFonts w:ascii="Ubuntu Mono" w:hAnsi="Ubuntu Mono"/>
@@ -17664,7 +17571,6 @@
     <w:p>
       <w:pPr>
         <w:pStyle w:val="Textopreformateado"/>
-        <w:pBdr/>
         <w:spacing w:before="0" w:after="0"/>
         <w:rPr>
           <w:rFonts w:ascii="Ubuntu Mono" w:hAnsi="Ubuntu Mono"/>
@@ -17682,7 +17588,6 @@
     <w:p>
       <w:pPr>
         <w:pStyle w:val="Textopreformateado"/>
-        <w:pBdr/>
         <w:spacing w:before="0" w:after="0"/>
         <w:rPr>
           <w:rFonts w:ascii="Ubuntu Mono" w:hAnsi="Ubuntu Mono"/>
@@ -17759,7 +17664,6 @@
     <w:p>
       <w:pPr>
         <w:pStyle w:val="Textopreformateado"/>
-        <w:pBdr/>
         <w:spacing w:before="0" w:after="0"/>
         <w:rPr>
           <w:rFonts w:ascii="Ubuntu Mono" w:hAnsi="Ubuntu Mono"/>
@@ -17834,7 +17738,6 @@
     <w:p>
       <w:pPr>
         <w:pStyle w:val="Textopreformateado"/>
-        <w:pBdr/>
         <w:spacing w:before="0" w:after="0"/>
         <w:rPr>
           <w:rFonts w:ascii="Ubuntu Mono" w:hAnsi="Ubuntu Mono"/>
@@ -17852,18 +17755,16 @@
     <w:p>
       <w:pPr>
         <w:pStyle w:val="Textopreformateado"/>
-        <w:pBdr/>
-        <w:spacing w:before="0" w:after="0"/>
-        <w:rPr/>
-      </w:pPr>
-      <w:r>
-        <w:rPr/>
-      </w:r>
-    </w:p>
-    <w:p>
-      <w:pPr>
-        <w:pStyle w:val="Textopreformateado"/>
-        <w:pBdr/>
+        <w:spacing w:before="0" w:after="0"/>
+        <w:rPr/>
+      </w:pPr>
+      <w:r>
+        <w:rPr/>
+      </w:r>
+    </w:p>
+    <w:p>
+      <w:pPr>
+        <w:pStyle w:val="Textopreformateado"/>
         <w:spacing w:before="0" w:after="0"/>
         <w:rPr>
           <w:rFonts w:ascii="Ubuntu Mono" w:hAnsi="Ubuntu Mono"/>
@@ -17883,7 +17784,6 @@
     <w:p>
       <w:pPr>
         <w:pStyle w:val="Textopreformateado"/>
-        <w:pBdr/>
         <w:spacing w:before="0" w:after="0"/>
         <w:rPr/>
       </w:pPr>
@@ -17951,7 +17851,6 @@
     <w:p>
       <w:pPr>
         <w:pStyle w:val="Textopreformateado"/>
-        <w:pBdr/>
         <w:spacing w:before="0" w:after="0"/>
         <w:rPr/>
       </w:pPr>
@@ -17970,7 +17869,6 @@
     <w:p>
       <w:pPr>
         <w:pStyle w:val="Textopreformateado"/>
-        <w:pBdr/>
         <w:spacing w:before="0" w:after="0"/>
         <w:rPr>
           <w:rFonts w:ascii="Ubuntu Mono" w:hAnsi="Ubuntu Mono"/>
@@ -17988,7 +17886,6 @@
     <w:p>
       <w:pPr>
         <w:pStyle w:val="Textopreformateado"/>
-        <w:pBdr/>
         <w:spacing w:before="0" w:after="0"/>
         <w:rPr>
           <w:rFonts w:ascii="Ubuntu Mono" w:hAnsi="Ubuntu Mono"/>
@@ -18006,7 +17903,6 @@
     <w:p>
       <w:pPr>
         <w:pStyle w:val="Textopreformateado"/>
-        <w:pBdr/>
         <w:spacing w:before="0" w:after="0"/>
         <w:rPr>
           <w:rFonts w:ascii="Ubuntu Mono" w:hAnsi="Ubuntu Mono"/>
@@ -18024,7 +17920,6 @@
     <w:p>
       <w:pPr>
         <w:pStyle w:val="Textopreformateado"/>
-        <w:pBdr/>
         <w:spacing w:before="0" w:after="0"/>
         <w:rPr>
           <w:rFonts w:ascii="Ubuntu Mono" w:hAnsi="Ubuntu Mono"/>
@@ -18042,7 +17937,6 @@
     <w:p>
       <w:pPr>
         <w:pStyle w:val="Textopreformateado"/>
-        <w:pBdr/>
         <w:spacing w:before="0" w:after="0"/>
         <w:rPr>
           <w:rFonts w:ascii="Ubuntu Mono" w:hAnsi="Ubuntu Mono"/>
@@ -18060,7 +17954,6 @@
     <w:p>
       <w:pPr>
         <w:pStyle w:val="Textopreformateado"/>
-        <w:pBdr/>
         <w:spacing w:before="0" w:after="0"/>
         <w:rPr>
           <w:rFonts w:ascii="Ubuntu Mono" w:hAnsi="Ubuntu Mono"/>
@@ -18078,7 +17971,6 @@
     <w:p>
       <w:pPr>
         <w:pStyle w:val="Textopreformateado"/>
-        <w:pBdr/>
         <w:spacing w:before="0" w:after="0"/>
         <w:rPr>
           <w:rFonts w:ascii="Ubuntu Mono" w:hAnsi="Ubuntu Mono"/>
@@ -18096,7 +17988,6 @@
     <w:p>
       <w:pPr>
         <w:pStyle w:val="Textopreformateado"/>
-        <w:pBdr/>
         <w:spacing w:before="0" w:after="0"/>
         <w:rPr>
           <w:rFonts w:ascii="Ubuntu Mono" w:hAnsi="Ubuntu Mono"/>
@@ -18114,7 +18005,6 @@
     <w:p>
       <w:pPr>
         <w:pStyle w:val="Textopreformateado"/>
-        <w:pBdr/>
         <w:spacing w:before="0" w:after="0"/>
         <w:rPr>
           <w:rFonts w:ascii="Arial Narrow" w:hAnsi="Arial Narrow" w:cs="Times New Roman"/>
@@ -18151,7 +18041,6 @@
     <w:p>
       <w:pPr>
         <w:pStyle w:val="Textopreformateado"/>
-        <w:pBdr/>
         <w:spacing w:before="0" w:after="0"/>
         <w:rPr>
           <w:rFonts w:ascii="Ubuntu Mono" w:hAnsi="Ubuntu Mono"/>
@@ -18171,7 +18060,6 @@
     <w:p>
       <w:pPr>
         <w:pStyle w:val="Textopreformateado"/>
-        <w:pBdr/>
         <w:spacing w:before="0" w:after="0"/>
         <w:rPr/>
       </w:pPr>
@@ -18190,7 +18078,6 @@
     <w:p>
       <w:pPr>
         <w:pStyle w:val="Textopreformateado"/>
-        <w:pBdr/>
         <w:spacing w:before="0" w:after="0"/>
         <w:rPr>
           <w:rFonts w:ascii="Ubuntu Mono" w:hAnsi="Ubuntu Mono"/>
@@ -18208,7 +18095,6 @@
     <w:p>
       <w:pPr>
         <w:pStyle w:val="Textopreformateado"/>
-        <w:pBdr/>
         <w:spacing w:before="0" w:after="0"/>
         <w:rPr>
           <w:rFonts w:ascii="Ubuntu Mono" w:hAnsi="Ubuntu Mono"/>
@@ -18226,7 +18112,6 @@
     <w:p>
       <w:pPr>
         <w:pStyle w:val="Textopreformateado"/>
-        <w:pBdr/>
         <w:spacing w:before="0" w:after="0"/>
         <w:rPr>
           <w:rFonts w:ascii="Ubuntu Mono" w:hAnsi="Ubuntu Mono"/>
@@ -18244,7 +18129,6 @@
     <w:p>
       <w:pPr>
         <w:pStyle w:val="Textopreformateado"/>
-        <w:pBdr/>
         <w:spacing w:before="0" w:after="0"/>
         <w:rPr>
           <w:rFonts w:ascii="Ubuntu Mono" w:hAnsi="Ubuntu Mono"/>
@@ -18262,7 +18146,6 @@
     <w:p>
       <w:pPr>
         <w:pStyle w:val="Textopreformateado"/>
-        <w:pBdr/>
         <w:spacing w:before="0" w:after="0"/>
         <w:rPr>
           <w:rFonts w:ascii="Ubuntu Mono" w:hAnsi="Ubuntu Mono"/>
@@ -18280,7 +18163,6 @@
     <w:p>
       <w:pPr>
         <w:pStyle w:val="Textopreformateado"/>
-        <w:pBdr/>
         <w:spacing w:before="0" w:after="0"/>
         <w:rPr>
           <w:rFonts w:ascii="Ubuntu Mono" w:hAnsi="Ubuntu Mono"/>
@@ -18298,7 +18180,6 @@
     <w:p>
       <w:pPr>
         <w:pStyle w:val="Textopreformateado"/>
-        <w:pBdr/>
         <w:spacing w:before="0" w:after="0"/>
         <w:rPr>
           <w:rFonts w:ascii="Ubuntu Mono" w:hAnsi="Ubuntu Mono"/>
@@ -18316,7 +18197,6 @@
     <w:p>
       <w:pPr>
         <w:pStyle w:val="Textopreformateado"/>
-        <w:pBdr/>
         <w:spacing w:before="0" w:after="0"/>
         <w:rPr>
           <w:rFonts w:ascii="Ubuntu Mono" w:hAnsi="Ubuntu Mono"/>
@@ -18334,7 +18214,6 @@
     <w:p>
       <w:pPr>
         <w:pStyle w:val="Textopreformateado"/>
-        <w:pBdr/>
         <w:spacing w:before="0" w:after="0"/>
         <w:rPr>
           <w:rFonts w:ascii="Ubuntu Mono" w:hAnsi="Ubuntu Mono"/>
@@ -18471,8 +18350,109 @@
         <w:pStyle w:val="ListParagraph"/>
         <w:numPr>
           <w:ilvl w:val="0"/>
-          <w:numId w:val="3"/>
+          <w:numId w:val="2"/>
         </w:numPr>
+        <w:rPr/>
+      </w:pPr>
+      <w:r>
+        <w:rPr>
+          <w:rFonts w:cs="Times New Roman" w:ascii="Arial Narrow" w:hAnsi="Arial Narrow"/>
+          <w:sz w:val="28"/>
+          <w:lang w:val="es-ES_tradnl"/>
+        </w:rPr>
+        <w:t>Primero confirma que los datos están ordenados de forma creciente según la altura (height) y el peso (weight) sin mirar los datos</w:t>
+      </w:r>
+    </w:p>
+    <w:p>
+      <w:pPr>
+        <w:pStyle w:val="Textopreformateado"/>
+        <w:rPr>
+          <w:rFonts w:ascii="Ubuntu Mono" w:hAnsi="Ubuntu Mono"/>
+          <w:color w:val="0000FF"/>
+          <w:sz w:val="21"/>
+          <w:szCs w:val="21"/>
+        </w:rPr>
+      </w:pPr>
+      <w:bookmarkStart w:id="78" w:name="rstudio_console_output62"/>
+      <w:bookmarkEnd w:id="78"/>
+      <w:r>
+        <w:rPr>
+          <w:rFonts w:cs="Times New Roman" w:ascii="Ubuntu Mono" w:hAnsi="Ubuntu Mono"/>
+          <w:color w:val="0000FF"/>
+          <w:sz w:val="21"/>
+          <w:szCs w:val="21"/>
+          <w:lang w:val="es-ES_tradnl"/>
+        </w:rPr>
+        <w:t>&gt; is.unsorted(women$height)</w:t>
+      </w:r>
+    </w:p>
+    <w:p>
+      <w:pPr>
+        <w:pStyle w:val="Textopreformateado"/>
+        <w:pBdr/>
+        <w:spacing w:before="0" w:after="0"/>
+        <w:ind w:left="0" w:right="0" w:hanging="0"/>
+        <w:rPr>
+          <w:rFonts w:ascii="Ubuntu Mono" w:hAnsi="Ubuntu Mono"/>
+          <w:sz w:val="21"/>
+          <w:szCs w:val="21"/>
+        </w:rPr>
+      </w:pPr>
+      <w:r>
+        <w:rPr>
+          <w:rFonts w:ascii="Ubuntu Mono" w:hAnsi="Ubuntu Mono"/>
+          <w:sz w:val="21"/>
+          <w:szCs w:val="21"/>
+        </w:rPr>
+        <w:t>[1] FALSE</w:t>
+      </w:r>
+    </w:p>
+    <w:p>
+      <w:pPr>
+        <w:pStyle w:val="Textopreformateado"/>
+        <w:pBdr/>
+        <w:spacing w:before="0" w:after="0"/>
+        <w:rPr>
+          <w:rFonts w:ascii="Ubuntu Mono" w:hAnsi="Ubuntu Mono"/>
+          <w:color w:val="0000FF"/>
+          <w:sz w:val="21"/>
+          <w:szCs w:val="21"/>
+        </w:rPr>
+      </w:pPr>
+      <w:r>
+        <w:rPr>
+          <w:rFonts w:ascii="Ubuntu Mono" w:hAnsi="Ubuntu Mono"/>
+          <w:color w:val="0000FF"/>
+          <w:sz w:val="21"/>
+          <w:szCs w:val="21"/>
+        </w:rPr>
+        <w:t>&gt; is.unsorted(women$weight)</w:t>
+      </w:r>
+    </w:p>
+    <w:p>
+      <w:pPr>
+        <w:pStyle w:val="Textopreformateado"/>
+        <w:pBdr/>
+        <w:spacing w:before="0" w:after="0"/>
+        <w:ind w:left="0" w:right="0" w:hanging="0"/>
+        <w:rPr>
+          <w:rFonts w:ascii="Ubuntu Mono" w:hAnsi="Ubuntu Mono"/>
+          <w:sz w:val="21"/>
+          <w:szCs w:val="21"/>
+        </w:rPr>
+      </w:pPr>
+      <w:r>
+        <w:rPr>
+          <w:rFonts w:ascii="Ubuntu Mono" w:hAnsi="Ubuntu Mono"/>
+          <w:sz w:val="21"/>
+          <w:szCs w:val="21"/>
+        </w:rPr>
+        <w:t>[1] FALSE</w:t>
+      </w:r>
+    </w:p>
+    <w:p>
+      <w:pPr>
+        <w:pStyle w:val="ListParagraph"/>
         <w:rPr>
           <w:rFonts w:ascii="Arial Narrow" w:hAnsi="Arial Narrow" w:cs="Times New Roman"/>
           <w:sz w:val="28"/>
@@ -18480,12 +18460,7 @@
         </w:rPr>
       </w:pPr>
       <w:r>
-        <w:rPr>
-          <w:rFonts w:cs="Times New Roman" w:ascii="Arial Narrow" w:hAnsi="Arial Narrow"/>
-          <w:sz w:val="28"/>
-          <w:lang w:val="es-ES_tradnl"/>
-        </w:rPr>
-        <w:t>Primero confirma que los datos están ordenados de forma creciente según la altura (height) y el peso (weight) sin mirar los datos</w:t>
+        <w:rPr/>
       </w:r>
     </w:p>
     <w:p>
@@ -18493,7 +18468,7 @@
         <w:pStyle w:val="ListParagraph"/>
         <w:numPr>
           <w:ilvl w:val="0"/>
-          <w:numId w:val="3"/>
+          <w:numId w:val="2"/>
         </w:numPr>
         <w:rPr/>
       </w:pPr>
@@ -18519,10 +18494,126 @@
     </w:p>
     <w:p>
       <w:pPr>
+        <w:pStyle w:val="Textopreformateado"/>
+        <w:rPr>
+          <w:rFonts w:ascii="Ubuntu Mono" w:hAnsi="Ubuntu Mono"/>
+          <w:color w:val="0000FF"/>
+          <w:sz w:val="21"/>
+          <w:szCs w:val="21"/>
+        </w:rPr>
+      </w:pPr>
+      <w:bookmarkStart w:id="79" w:name="rstudio_console_output63"/>
+      <w:bookmarkEnd w:id="79"/>
+      <w:r>
+        <w:rPr>
+          <w:rFonts w:eastAsia="Times New Roman" w:cs="Times New Roman" w:ascii="Ubuntu Mono" w:hAnsi="Ubuntu Mono"/>
+          <w:color w:val="0000FF"/>
+          <w:sz w:val="21"/>
+          <w:szCs w:val="21"/>
+          <w:highlight w:val="white"/>
+          <w:lang w:eastAsia="en-US"/>
+        </w:rPr>
+        <w:t>&gt; women$bmi = ((women$weight*2.20462)/((women$height*2.54)**2))*703</w:t>
+      </w:r>
+    </w:p>
+    <w:p>
+      <w:pPr>
+        <w:pStyle w:val="Textopreformateado"/>
+        <w:pBdr/>
+        <w:spacing w:before="0" w:after="0"/>
+        <w:rPr>
+          <w:rFonts w:ascii="Ubuntu Mono" w:hAnsi="Ubuntu Mono"/>
+          <w:color w:val="0000FF"/>
+          <w:sz w:val="21"/>
+          <w:szCs w:val="21"/>
+        </w:rPr>
+      </w:pPr>
+      <w:r>
+        <w:rPr>
+          <w:rFonts w:ascii="Ubuntu Mono" w:hAnsi="Ubuntu Mono"/>
+          <w:color w:val="0000FF"/>
+          <w:sz w:val="21"/>
+          <w:szCs w:val="21"/>
+        </w:rPr>
+        <w:t>&gt; women$bmi</w:t>
+      </w:r>
+    </w:p>
+    <w:p>
+      <w:pPr>
+        <w:pStyle w:val="Textopreformateado"/>
+        <w:pBdr/>
+        <w:spacing w:before="0" w:after="0"/>
+        <w:ind w:left="0" w:right="0" w:hanging="0"/>
+        <w:rPr/>
+      </w:pPr>
+      <w:r>
+        <w:rPr/>
+        <w:t xml:space="preserve"> </w:t>
+      </w:r>
+      <w:r>
+        <w:rPr>
+          <w:rFonts w:ascii="Ubuntu Mono" w:hAnsi="Ubuntu Mono"/>
+          <w:sz w:val="21"/>
+        </w:rPr>
+        <w:t>[1] 7.549988 7.568585 7.577083 7.585019 7.599069 7.599771 7.665643 7.675889 7.741687 7.807828 7.874243 7.940852 8.007563 8.074274</w:t>
+      </w:r>
+    </w:p>
+    <w:p>
+      <w:pPr>
+        <w:pStyle w:val="Textopreformateado"/>
+        <w:pBdr/>
+        <w:spacing w:before="0" w:after="0"/>
+        <w:rPr>
+          <w:rFonts w:ascii="Ubuntu Mono" w:hAnsi="Ubuntu Mono"/>
+          <w:sz w:val="21"/>
+        </w:rPr>
+      </w:pPr>
+      <w:r>
+        <w:rPr>
+          <w:rFonts w:ascii="Ubuntu Mono" w:hAnsi="Ubuntu Mono"/>
+          <w:sz w:val="21"/>
+        </w:rPr>
+        <w:t>[15] 8.212275</w:t>
+      </w:r>
+    </w:p>
+    <w:p>
+      <w:pPr>
+        <w:pStyle w:val="ListParagraph"/>
+        <w:rPr>
+          <w:rFonts w:ascii="Helvetica" w:hAnsi="Helvetica" w:eastAsia="Times New Roman" w:cs="Times New Roman"/>
+          <w:color w:val="333333"/>
+          <w:sz w:val="27"/>
+          <w:szCs w:val="27"/>
+          <w:highlight w:val="white"/>
+          <w:lang w:eastAsia="en-US"/>
+        </w:rPr>
+      </w:pPr>
+      <w:r>
+        <w:rPr/>
+      </w:r>
+    </w:p>
+    <w:p>
+      <w:pPr>
+        <w:pStyle w:val="ListParagraph"/>
+        <w:rPr>
+          <w:rFonts w:ascii="Helvetica" w:hAnsi="Helvetica" w:eastAsia="Times New Roman" w:cs="Times New Roman"/>
+          <w:color w:val="333333"/>
+          <w:sz w:val="27"/>
+          <w:szCs w:val="27"/>
+          <w:highlight w:val="white"/>
+          <w:lang w:eastAsia="en-US"/>
+        </w:rPr>
+      </w:pPr>
+      <w:r>
+        <w:rPr/>
+      </w:r>
+    </w:p>
+    <w:p>
+      <w:pPr>
         <w:pStyle w:val="ListParagraph"/>
         <w:numPr>
           <w:ilvl w:val="0"/>
-          <w:numId w:val="3"/>
+          <w:numId w:val="2"/>
         </w:numPr>
         <w:rPr>
           <w:rFonts w:ascii="Arial Narrow" w:hAnsi="Arial Narrow" w:cs="Times New Roman"/>
@@ -18576,12 +18667,347 @@
     </w:p>
     <w:p>
       <w:pPr>
-        <w:pStyle w:val="Normal"/>
+        <w:pStyle w:val="Textopreformateado"/>
         <w:spacing w:before="0" w:after="200"/>
-        <w:rPr/>
-      </w:pPr>
-      <w:r>
-        <w:rPr/>
+        <w:rPr>
+          <w:rFonts w:ascii="Ubuntu Mono" w:hAnsi="Ubuntu Mono"/>
+          <w:color w:val="0000FF"/>
+          <w:sz w:val="21"/>
+        </w:rPr>
+      </w:pPr>
+      <w:bookmarkStart w:id="80" w:name="rstudio_console_output73"/>
+      <w:bookmarkEnd w:id="80"/>
+      <w:r>
+        <w:rPr>
+          <w:rFonts w:ascii="Ubuntu Mono" w:hAnsi="Ubuntu Mono"/>
+          <w:color w:val="0000FF"/>
+          <w:sz w:val="21"/>
+        </w:rPr>
+        <w:t>&gt; women = women[order(women$bmi),]</w:t>
+      </w:r>
+    </w:p>
+    <w:p>
+      <w:pPr>
+        <w:pStyle w:val="Textopreformateado"/>
+        <w:pBdr/>
+        <w:spacing w:before="0" w:after="0"/>
+        <w:rPr>
+          <w:rFonts w:ascii="Ubuntu Mono" w:hAnsi="Ubuntu Mono"/>
+          <w:color w:val="0000FF"/>
+          <w:sz w:val="21"/>
+        </w:rPr>
+      </w:pPr>
+      <w:r>
+        <w:rPr>
+          <w:rFonts w:ascii="Ubuntu Mono" w:hAnsi="Ubuntu Mono"/>
+          <w:color w:val="0000FF"/>
+          <w:sz w:val="21"/>
+        </w:rPr>
+        <w:t>&gt; women</w:t>
+      </w:r>
+    </w:p>
+    <w:p>
+      <w:pPr>
+        <w:pStyle w:val="Textopreformateado"/>
+        <w:pBdr/>
+        <w:spacing w:before="0" w:after="0"/>
+        <w:ind w:left="0" w:right="0" w:hanging="0"/>
+        <w:rPr/>
+      </w:pPr>
+      <w:r>
+        <w:rPr/>
+        <w:t xml:space="preserve">   </w:t>
+      </w:r>
+      <w:r>
+        <w:rPr>
+          <w:rFonts w:ascii="Ubuntu Mono" w:hAnsi="Ubuntu Mono"/>
+          <w:sz w:val="21"/>
+        </w:rPr>
+        <w:t>height weight      bmi</w:t>
+      </w:r>
+    </w:p>
+    <w:p>
+      <w:pPr>
+        <w:pStyle w:val="Textopreformateado"/>
+        <w:pBdr/>
+        <w:spacing w:before="0" w:after="0"/>
+        <w:rPr>
+          <w:rFonts w:ascii="Ubuntu Mono" w:hAnsi="Ubuntu Mono"/>
+          <w:sz w:val="21"/>
+        </w:rPr>
+      </w:pPr>
+      <w:r>
+        <w:rPr>
+          <w:rFonts w:ascii="Ubuntu Mono" w:hAnsi="Ubuntu Mono"/>
+          <w:sz w:val="21"/>
+        </w:rPr>
+        <w:t>13     70    154 7.549988</w:t>
+      </w:r>
+    </w:p>
+    <w:p>
+      <w:pPr>
+        <w:pStyle w:val="Textopreformateado"/>
+        <w:pBdr/>
+        <w:spacing w:before="0" w:after="0"/>
+        <w:rPr>
+          <w:rFonts w:ascii="Ubuntu Mono" w:hAnsi="Ubuntu Mono"/>
+          <w:sz w:val="21"/>
+        </w:rPr>
+      </w:pPr>
+      <w:r>
+        <w:rPr>
+          <w:rFonts w:ascii="Ubuntu Mono" w:hAnsi="Ubuntu Mono"/>
+          <w:sz w:val="21"/>
+        </w:rPr>
+        <w:t>12     69    150 7.568585</w:t>
+      </w:r>
+    </w:p>
+    <w:p>
+      <w:pPr>
+        <w:pStyle w:val="Textopreformateado"/>
+        <w:pBdr/>
+        <w:spacing w:before="0" w:after="0"/>
+        <w:rPr>
+          <w:rFonts w:ascii="Ubuntu Mono" w:hAnsi="Ubuntu Mono"/>
+          <w:sz w:val="21"/>
+        </w:rPr>
+      </w:pPr>
+      <w:r>
+        <w:rPr>
+          <w:rFonts w:ascii="Ubuntu Mono" w:hAnsi="Ubuntu Mono"/>
+          <w:sz w:val="21"/>
+        </w:rPr>
+        <w:t>14     71    159 7.577083</w:t>
+      </w:r>
+    </w:p>
+    <w:p>
+      <w:pPr>
+        <w:pStyle w:val="Textopreformateado"/>
+        <w:pBdr/>
+        <w:spacing w:before="0" w:after="0"/>
+        <w:rPr>
+          <w:rFonts w:ascii="Ubuntu Mono" w:hAnsi="Ubuntu Mono"/>
+          <w:sz w:val="21"/>
+        </w:rPr>
+      </w:pPr>
+      <w:r>
+        <w:rPr>
+          <w:rFonts w:ascii="Ubuntu Mono" w:hAnsi="Ubuntu Mono"/>
+          <w:sz w:val="21"/>
+        </w:rPr>
+        <w:t>11     68    146 7.585019</w:t>
+      </w:r>
+    </w:p>
+    <w:p>
+      <w:pPr>
+        <w:pStyle w:val="Textopreformateado"/>
+        <w:pBdr/>
+        <w:spacing w:before="0" w:after="0"/>
+        <w:rPr>
+          <w:rFonts w:ascii="Ubuntu Mono" w:hAnsi="Ubuntu Mono"/>
+          <w:sz w:val="21"/>
+        </w:rPr>
+      </w:pPr>
+      <w:r>
+        <w:rPr>
+          <w:rFonts w:ascii="Ubuntu Mono" w:hAnsi="Ubuntu Mono"/>
+          <w:sz w:val="21"/>
+        </w:rPr>
+        <w:t>10     67    142 7.599069</w:t>
+      </w:r>
+    </w:p>
+    <w:p>
+      <w:pPr>
+        <w:pStyle w:val="Textopreformateado"/>
+        <w:pBdr/>
+        <w:spacing w:before="0" w:after="0"/>
+        <w:rPr>
+          <w:rFonts w:ascii="Ubuntu Mono" w:hAnsi="Ubuntu Mono"/>
+          <w:sz w:val="21"/>
+        </w:rPr>
+      </w:pPr>
+      <w:r>
+        <w:rPr>
+          <w:rFonts w:ascii="Ubuntu Mono" w:hAnsi="Ubuntu Mono"/>
+          <w:sz w:val="21"/>
+        </w:rPr>
+        <w:t>15     72    164 7.599771</w:t>
+      </w:r>
+    </w:p>
+    <w:p>
+      <w:pPr>
+        <w:pStyle w:val="Textopreformateado"/>
+        <w:pBdr/>
+        <w:spacing w:before="0" w:after="0"/>
+        <w:rPr>
+          <w:rFonts w:ascii="Ubuntu Mono" w:hAnsi="Ubuntu Mono"/>
+          <w:sz w:val="21"/>
+        </w:rPr>
+      </w:pPr>
+      <w:r>
+        <w:rPr>
+          <w:rFonts w:ascii="Ubuntu Mono" w:hAnsi="Ubuntu Mono"/>
+          <w:sz w:val="21"/>
+        </w:rPr>
+        <w:t>9      66    139 7.665643</w:t>
+      </w:r>
+    </w:p>
+    <w:p>
+      <w:pPr>
+        <w:pStyle w:val="Textopreformateado"/>
+        <w:pBdr/>
+        <w:spacing w:before="0" w:after="0"/>
+        <w:rPr>
+          <w:rFonts w:ascii="Ubuntu Mono" w:hAnsi="Ubuntu Mono"/>
+          <w:sz w:val="21"/>
+        </w:rPr>
+      </w:pPr>
+      <w:r>
+        <w:rPr>
+          <w:rFonts w:ascii="Ubuntu Mono" w:hAnsi="Ubuntu Mono"/>
+          <w:sz w:val="21"/>
+        </w:rPr>
+        <w:t>8      65    135 7.675889</w:t>
+      </w:r>
+    </w:p>
+    <w:p>
+      <w:pPr>
+        <w:pStyle w:val="Textopreformateado"/>
+        <w:pBdr/>
+        <w:spacing w:before="0" w:after="0"/>
+        <w:rPr>
+          <w:rFonts w:ascii="Ubuntu Mono" w:hAnsi="Ubuntu Mono"/>
+          <w:sz w:val="21"/>
+        </w:rPr>
+      </w:pPr>
+      <w:r>
+        <w:rPr>
+          <w:rFonts w:ascii="Ubuntu Mono" w:hAnsi="Ubuntu Mono"/>
+          <w:sz w:val="21"/>
+        </w:rPr>
+        <w:t>7      64    132 7.741687</w:t>
+      </w:r>
+    </w:p>
+    <w:p>
+      <w:pPr>
+        <w:pStyle w:val="Textopreformateado"/>
+        <w:pBdr/>
+        <w:spacing w:before="0" w:after="0"/>
+        <w:rPr>
+          <w:rFonts w:ascii="Ubuntu Mono" w:hAnsi="Ubuntu Mono"/>
+          <w:sz w:val="21"/>
+        </w:rPr>
+      </w:pPr>
+      <w:r>
+        <w:rPr>
+          <w:rFonts w:ascii="Ubuntu Mono" w:hAnsi="Ubuntu Mono"/>
+          <w:sz w:val="21"/>
+        </w:rPr>
+        <w:t>6      63    129 7.807828</w:t>
+      </w:r>
+    </w:p>
+    <w:p>
+      <w:pPr>
+        <w:pStyle w:val="Textopreformateado"/>
+        <w:pBdr/>
+        <w:spacing w:before="0" w:after="0"/>
+        <w:rPr>
+          <w:rFonts w:ascii="Ubuntu Mono" w:hAnsi="Ubuntu Mono"/>
+          <w:sz w:val="21"/>
+        </w:rPr>
+      </w:pPr>
+      <w:r>
+        <w:rPr>
+          <w:rFonts w:ascii="Ubuntu Mono" w:hAnsi="Ubuntu Mono"/>
+          <w:sz w:val="21"/>
+        </w:rPr>
+        <w:t>5      62    126 7.874243</w:t>
+      </w:r>
+    </w:p>
+    <w:p>
+      <w:pPr>
+        <w:pStyle w:val="Textopreformateado"/>
+        <w:pBdr/>
+        <w:spacing w:before="0" w:after="0"/>
+        <w:rPr>
+          <w:rFonts w:ascii="Ubuntu Mono" w:hAnsi="Ubuntu Mono"/>
+          <w:sz w:val="21"/>
+        </w:rPr>
+      </w:pPr>
+      <w:r>
+        <w:rPr>
+          <w:rFonts w:ascii="Ubuntu Mono" w:hAnsi="Ubuntu Mono"/>
+          <w:sz w:val="21"/>
+        </w:rPr>
+        <w:t>4      61    123 7.940852</w:t>
+      </w:r>
+    </w:p>
+    <w:p>
+      <w:pPr>
+        <w:pStyle w:val="Textopreformateado"/>
+        <w:pBdr/>
+        <w:spacing w:before="0" w:after="0"/>
+        <w:rPr>
+          <w:rFonts w:ascii="Ubuntu Mono" w:hAnsi="Ubuntu Mono"/>
+          <w:sz w:val="21"/>
+        </w:rPr>
+      </w:pPr>
+      <w:r>
+        <w:rPr>
+          <w:rFonts w:ascii="Ubuntu Mono" w:hAnsi="Ubuntu Mono"/>
+          <w:sz w:val="21"/>
+        </w:rPr>
+        <w:t>3      60    120 8.007563</w:t>
+      </w:r>
+    </w:p>
+    <w:p>
+      <w:pPr>
+        <w:pStyle w:val="Textopreformateado"/>
+        <w:pBdr/>
+        <w:spacing w:before="0" w:after="0"/>
+        <w:rPr>
+          <w:rFonts w:ascii="Ubuntu Mono" w:hAnsi="Ubuntu Mono"/>
+          <w:sz w:val="21"/>
+        </w:rPr>
+      </w:pPr>
+      <w:r>
+        <w:rPr>
+          <w:rFonts w:ascii="Ubuntu Mono" w:hAnsi="Ubuntu Mono"/>
+          <w:sz w:val="21"/>
+        </w:rPr>
+        <w:t>2      59    117 8.074274</w:t>
+      </w:r>
+    </w:p>
+    <w:p>
+      <w:pPr>
+        <w:pStyle w:val="Textopreformateado"/>
+        <w:pBdr/>
+        <w:spacing w:before="0" w:after="0"/>
+        <w:rPr>
+          <w:rFonts w:ascii="Ubuntu Mono" w:hAnsi="Ubuntu Mono"/>
+          <w:sz w:val="21"/>
+        </w:rPr>
+      </w:pPr>
+      <w:r>
+        <w:rPr>
+          <w:rFonts w:ascii="Ubuntu Mono" w:hAnsi="Ubuntu Mono"/>
+          <w:sz w:val="21"/>
+        </w:rPr>
+        <w:t>1      58    115 8.212275</w:t>
+      </w:r>
+    </w:p>
+    <w:p>
+      <w:pPr>
+        <w:pStyle w:val="Normal"/>
+        <w:spacing w:before="0" w:after="200"/>
+        <w:rPr>
+          <w:u w:val="single"/>
+        </w:rPr>
+      </w:pPr>
+      <w:r>
+        <w:rPr>
+          <w:u w:val="single"/>
+        </w:rPr>
       </w:r>
     </w:p>
     <w:sectPr>
@@ -18618,7 +19044,7 @@
               <wp:positionV relativeFrom="paragraph">
                 <wp:posOffset>-332740</wp:posOffset>
               </wp:positionV>
-              <wp:extent cx="2517775" cy="688975"/>
+              <wp:extent cx="2518410" cy="689610"/>
               <wp:effectExtent l="0" t="0" r="0" b="0"/>
               <wp:wrapNone/>
               <wp:docPr id="1" name="Rectangle 2"/>
@@ -18629,7 +19055,7 @@
                     <wps:spPr>
                       <a:xfrm>
                         <a:off x="0" y="0"/>
-                        <a:ext cx="2517120" cy="688320"/>
+                        <a:ext cx="2517840" cy="689040"/>
                       </a:xfrm>
                       <a:prstGeom prst="rect">
                         <a:avLst/>
@@ -18641,7 +19067,7 @@
                         <a:noFill/>
                       </a:ln>
                       <a:effectLst>
-                        <a:outerShdw dist="23040" dir="5400000">
+                        <a:outerShdw dir="5400000" dist="23040">
                           <a:srgbClr val="000000">
                             <a:alpha val="35000"/>
                           </a:srgbClr>
@@ -18663,7 +19089,7 @@
         </mc:Choice>
         <mc:Fallback>
           <w:pict>
-            <v:rect id="shape_0" ID="Rectangle 2" fillcolor="gray" stroked="f" style="position:absolute;margin-left:292.05pt;margin-top:-26.2pt;width:198.15pt;height:54.15pt">
+            <v:rect id="shape_0" ID="Rectangle 2" fillcolor="gray" stroked="f" style="position:absolute;margin-left:292.05pt;margin-top:-26.2pt;width:198.2pt;height:54.2pt">
               <w10:wrap type="none"/>
               <v:fill o:detectmouseclick="t" type="solid" color2="#7f7f7f"/>
               <v:stroke color="#3465a4" weight="9360" joinstyle="round" endcap="flat"/>
@@ -18683,7 +19109,7 @@
               <wp:positionV relativeFrom="paragraph">
                 <wp:posOffset>-104140</wp:posOffset>
               </wp:positionV>
-              <wp:extent cx="1941830" cy="346075"/>
+              <wp:extent cx="1942465" cy="346710"/>
               <wp:effectExtent l="0" t="0" r="0" b="0"/>
               <wp:wrapNone/>
               <wp:docPr id="2" name="Text Box 3"/>
@@ -18694,7 +19120,7 @@
                     <wps:spPr>
                       <a:xfrm>
                         <a:off x="0" y="0"/>
-                        <a:ext cx="1941120" cy="345600"/>
+                        <a:ext cx="1941840" cy="345960"/>
                       </a:xfrm>
                       <a:prstGeom prst="rect">
                         <a:avLst/>
@@ -18740,7 +19166,7 @@
         </mc:Choice>
         <mc:Fallback>
           <w:pict>
-            <v:rect id="shape_0" ID="Text Box 3" stroked="f" style="position:absolute;margin-left:301.05pt;margin-top:-8.2pt;width:152.8pt;height:27.15pt">
+            <v:rect id="shape_0" ID="Text Box 3" stroked="f" style="position:absolute;margin-left:301.05pt;margin-top:-8.2pt;width:152.85pt;height:27.2pt">
               <w10:wrap type="square"/>
               <v:fill o:detectmouseclick="t" on="false"/>
               <v:stroke color="#3465a4" joinstyle="round" endcap="flat"/>
@@ -18777,98 +19203,6 @@
   <w:abstractNum w:abstractNumId="1">
     <w:lvl w:ilvl="0">
       <w:start w:val="1"/>
-      <w:numFmt w:val="none"/>
-      <w:suff w:val="nothing"/>
-      <w:lvlText w:val=""/>
-      <w:lvlJc w:val="left"/>
-      <w:pPr>
-        <w:ind w:left="0" w:hanging="0"/>
-      </w:pPr>
-    </w:lvl>
-    <w:lvl w:ilvl="1">
-      <w:start w:val="1"/>
-      <w:numFmt w:val="none"/>
-      <w:suff w:val="nothing"/>
-      <w:lvlText w:val=""/>
-      <w:lvlJc w:val="left"/>
-      <w:pPr>
-        <w:ind w:left="0" w:hanging="0"/>
-      </w:pPr>
-    </w:lvl>
-    <w:lvl w:ilvl="2">
-      <w:start w:val="1"/>
-      <w:numFmt w:val="none"/>
-      <w:suff w:val="nothing"/>
-      <w:lvlText w:val=""/>
-      <w:lvlJc w:val="left"/>
-      <w:pPr>
-        <w:ind w:left="0" w:hanging="0"/>
-      </w:pPr>
-    </w:lvl>
-    <w:lvl w:ilvl="3">
-      <w:start w:val="1"/>
-      <w:numFmt w:val="none"/>
-      <w:suff w:val="nothing"/>
-      <w:lvlText w:val=""/>
-      <w:lvlJc w:val="left"/>
-      <w:pPr>
-        <w:ind w:left="0" w:hanging="0"/>
-      </w:pPr>
-    </w:lvl>
-    <w:lvl w:ilvl="4">
-      <w:start w:val="1"/>
-      <w:numFmt w:val="none"/>
-      <w:suff w:val="nothing"/>
-      <w:lvlText w:val=""/>
-      <w:lvlJc w:val="left"/>
-      <w:pPr>
-        <w:ind w:left="0" w:hanging="0"/>
-      </w:pPr>
-    </w:lvl>
-    <w:lvl w:ilvl="5">
-      <w:start w:val="1"/>
-      <w:numFmt w:val="none"/>
-      <w:suff w:val="nothing"/>
-      <w:lvlText w:val=""/>
-      <w:lvlJc w:val="left"/>
-      <w:pPr>
-        <w:ind w:left="0" w:hanging="0"/>
-      </w:pPr>
-    </w:lvl>
-    <w:lvl w:ilvl="6">
-      <w:start w:val="1"/>
-      <w:numFmt w:val="none"/>
-      <w:suff w:val="nothing"/>
-      <w:lvlText w:val=""/>
-      <w:lvlJc w:val="left"/>
-      <w:pPr>
-        <w:ind w:left="0" w:hanging="0"/>
-      </w:pPr>
-    </w:lvl>
-    <w:lvl w:ilvl="7">
-      <w:start w:val="1"/>
-      <w:numFmt w:val="none"/>
-      <w:suff w:val="nothing"/>
-      <w:lvlText w:val=""/>
-      <w:lvlJc w:val="left"/>
-      <w:pPr>
-        <w:ind w:left="0" w:hanging="0"/>
-      </w:pPr>
-    </w:lvl>
-    <w:lvl w:ilvl="8">
-      <w:start w:val="1"/>
-      <w:numFmt w:val="none"/>
-      <w:suff w:val="nothing"/>
-      <w:lvlText w:val=""/>
-      <w:lvlJc w:val="left"/>
-      <w:pPr>
-        <w:ind w:left="0" w:hanging="0"/>
-      </w:pPr>
-    </w:lvl>
-  </w:abstractNum>
-  <w:abstractNum w:abstractNumId="2">
-    <w:lvl w:ilvl="0">
-      <w:start w:val="1"/>
       <w:numFmt w:val="decimal"/>
       <w:lvlText w:val="%1."/>
       <w:lvlJc w:val="left"/>
@@ -18949,7 +19283,7 @@
       </w:pPr>
     </w:lvl>
   </w:abstractNum>
-  <w:abstractNum w:abstractNumId="3">
+  <w:abstractNum w:abstractNumId="2">
     <w:lvl w:ilvl="0">
       <w:start w:val="1"/>
       <w:numFmt w:val="bullet"/>
@@ -19070,7 +19404,7 @@
       </w:rPr>
     </w:lvl>
   </w:abstractNum>
-  <w:abstractNum w:abstractNumId="4">
+  <w:abstractNum w:abstractNumId="3">
     <w:lvl w:ilvl="0">
       <w:start w:val="1"/>
       <w:numFmt w:val="lowerLetter"/>
@@ -19153,7 +19487,7 @@
       </w:pPr>
     </w:lvl>
   </w:abstractNum>
-  <w:abstractNum w:abstractNumId="5">
+  <w:abstractNum w:abstractNumId="4">
     <w:lvl w:ilvl="0">
       <w:start w:val="1"/>
       <w:numFmt w:val="lowerLetter"/>
@@ -19266,6 +19600,98 @@
         <w:rFonts w:ascii="Wingdings" w:hAnsi="Wingdings" w:cs="Wingdings" w:hint="default"/>
         <w:rFonts w:cs="Wingdings"/>
       </w:rPr>
+    </w:lvl>
+  </w:abstractNum>
+  <w:abstractNum w:abstractNumId="5">
+    <w:lvl w:ilvl="0">
+      <w:start w:val="1"/>
+      <w:numFmt w:val="none"/>
+      <w:suff w:val="nothing"/>
+      <w:lvlText w:val=""/>
+      <w:lvlJc w:val="left"/>
+      <w:pPr>
+        <w:ind w:left="0" w:hanging="0"/>
+      </w:pPr>
+    </w:lvl>
+    <w:lvl w:ilvl="1">
+      <w:start w:val="1"/>
+      <w:numFmt w:val="none"/>
+      <w:suff w:val="nothing"/>
+      <w:lvlText w:val=""/>
+      <w:lvlJc w:val="left"/>
+      <w:pPr>
+        <w:ind w:left="0" w:hanging="0"/>
+      </w:pPr>
+    </w:lvl>
+    <w:lvl w:ilvl="2">
+      <w:start w:val="1"/>
+      <w:numFmt w:val="none"/>
+      <w:suff w:val="nothing"/>
+      <w:lvlText w:val=""/>
+      <w:lvlJc w:val="left"/>
+      <w:pPr>
+        <w:ind w:left="0" w:hanging="0"/>
+      </w:pPr>
+    </w:lvl>
+    <w:lvl w:ilvl="3">
+      <w:start w:val="1"/>
+      <w:numFmt w:val="none"/>
+      <w:suff w:val="nothing"/>
+      <w:lvlText w:val=""/>
+      <w:lvlJc w:val="left"/>
+      <w:pPr>
+        <w:ind w:left="0" w:hanging="0"/>
+      </w:pPr>
+    </w:lvl>
+    <w:lvl w:ilvl="4">
+      <w:start w:val="1"/>
+      <w:numFmt w:val="none"/>
+      <w:suff w:val="nothing"/>
+      <w:lvlText w:val=""/>
+      <w:lvlJc w:val="left"/>
+      <w:pPr>
+        <w:ind w:left="0" w:hanging="0"/>
+      </w:pPr>
+    </w:lvl>
+    <w:lvl w:ilvl="5">
+      <w:start w:val="1"/>
+      <w:numFmt w:val="none"/>
+      <w:suff w:val="nothing"/>
+      <w:lvlText w:val=""/>
+      <w:lvlJc w:val="left"/>
+      <w:pPr>
+        <w:ind w:left="0" w:hanging="0"/>
+      </w:pPr>
+    </w:lvl>
+    <w:lvl w:ilvl="6">
+      <w:start w:val="1"/>
+      <w:numFmt w:val="none"/>
+      <w:suff w:val="nothing"/>
+      <w:lvlText w:val=""/>
+      <w:lvlJc w:val="left"/>
+      <w:pPr>
+        <w:ind w:left="0" w:hanging="0"/>
+      </w:pPr>
+    </w:lvl>
+    <w:lvl w:ilvl="7">
+      <w:start w:val="1"/>
+      <w:numFmt w:val="none"/>
+      <w:suff w:val="nothing"/>
+      <w:lvlText w:val=""/>
+      <w:lvlJc w:val="left"/>
+      <w:pPr>
+        <w:ind w:left="0" w:hanging="0"/>
+      </w:pPr>
+    </w:lvl>
+    <w:lvl w:ilvl="8">
+      <w:start w:val="1"/>
+      <w:numFmt w:val="none"/>
+      <w:suff w:val="nothing"/>
+      <w:lvlText w:val=""/>
+      <w:lvlJc w:val="left"/>
+      <w:pPr>
+        <w:ind w:left="0" w:hanging="0"/>
+      </w:pPr>
     </w:lvl>
   </w:abstractNum>
   <w:num w:numId="1">
@@ -19292,6 +19718,7 @@
     <w:rPrDefault>
       <w:rPr>
         <w:rFonts w:ascii="Cambria" w:hAnsi="Cambria" w:eastAsia="ＭＳ 明朝" w:cs="DejaVu Sans"/>
+        <w:sz w:val="20"/>
         <w:lang w:val="en-US" w:eastAsia="ja-JP" w:bidi="ar-SA"/>
       </w:rPr>
     </w:rPrDefault>
@@ -19304,9 +19731,7 @@
     <w:qFormat/>
     <w:pPr>
       <w:widowControl/>
-      <w:kinsoku w:val="true"/>
-      <w:overflowPunct w:val="true"/>
-      <w:autoSpaceDE w:val="true"/>
+      <w:overflowPunct w:val="false"/>
       <w:bidi w:val="0"/>
       <w:spacing w:before="0" w:after="200"/>
       <w:jc w:val="left"/>
@@ -19325,10 +19750,6 @@
     <w:basedOn w:val="Normal"/>
     <w:qFormat/>
     <w:pPr>
-      <w:numPr>
-        <w:ilvl w:val="0"/>
-        <w:numId w:val="0"/>
-      </w:numPr>
       <w:spacing w:before="280" w:after="280"/>
       <w:outlineLvl w:val="3"/>
     </w:pPr>
@@ -20120,6 +20541,143 @@
       <w:lang w:val="es-ES_tradnl"/>
     </w:rPr>
   </w:style>
+  <w:style w:type="character" w:styleId="ListLabel96">
+    <w:name w:val="ListLabel 96"/>
+    <w:qFormat/>
+    <w:rPr>
+      <w:rFonts w:ascii="Arial Narrow" w:hAnsi="Arial Narrow" w:cs="Courier New"/>
+      <w:color w:val="0000FF"/>
+      <w:sz w:val="28"/>
+    </w:rPr>
+  </w:style>
+  <w:style w:type="character" w:styleId="ListLabel97">
+    <w:name w:val="ListLabel 97"/>
+    <w:qFormat/>
+    <w:rPr>
+      <w:rFonts w:cs="Courier New"/>
+    </w:rPr>
+  </w:style>
+  <w:style w:type="character" w:styleId="ListLabel98">
+    <w:name w:val="ListLabel 98"/>
+    <w:qFormat/>
+    <w:rPr>
+      <w:rFonts w:cs="Wingdings"/>
+    </w:rPr>
+  </w:style>
+  <w:style w:type="character" w:styleId="ListLabel99">
+    <w:name w:val="ListLabel 99"/>
+    <w:qFormat/>
+    <w:rPr>
+      <w:rFonts w:cs="Symbol"/>
+    </w:rPr>
+  </w:style>
+  <w:style w:type="character" w:styleId="ListLabel100">
+    <w:name w:val="ListLabel 100"/>
+    <w:qFormat/>
+    <w:rPr>
+      <w:rFonts w:cs="Courier New"/>
+    </w:rPr>
+  </w:style>
+  <w:style w:type="character" w:styleId="ListLabel101">
+    <w:name w:val="ListLabel 101"/>
+    <w:qFormat/>
+    <w:rPr>
+      <w:rFonts w:cs="Wingdings"/>
+    </w:rPr>
+  </w:style>
+  <w:style w:type="character" w:styleId="ListLabel102">
+    <w:name w:val="ListLabel 102"/>
+    <w:qFormat/>
+    <w:rPr>
+      <w:rFonts w:cs="Symbol"/>
+    </w:rPr>
+  </w:style>
+  <w:style w:type="character" w:styleId="ListLabel103">
+    <w:name w:val="ListLabel 103"/>
+    <w:qFormat/>
+    <w:rPr>
+      <w:rFonts w:cs="Courier New"/>
+    </w:rPr>
+  </w:style>
+  <w:style w:type="character" w:styleId="ListLabel104">
+    <w:name w:val="ListLabel 104"/>
+    <w:qFormat/>
+    <w:rPr>
+      <w:rFonts w:cs="Wingdings"/>
+    </w:rPr>
+  </w:style>
+  <w:style w:type="character" w:styleId="ListLabel105">
+    <w:name w:val="ListLabel 105"/>
+    <w:qFormat/>
+    <w:rPr>
+      <w:rFonts w:cs="Courier New"/>
+    </w:rPr>
+  </w:style>
+  <w:style w:type="character" w:styleId="ListLabel106">
+    <w:name w:val="ListLabel 106"/>
+    <w:qFormat/>
+    <w:rPr>
+      <w:rFonts w:cs="Wingdings"/>
+    </w:rPr>
+  </w:style>
+  <w:style w:type="character" w:styleId="ListLabel107">
+    <w:name w:val="ListLabel 107"/>
+    <w:qFormat/>
+    <w:rPr>
+      <w:rFonts w:cs="Symbol"/>
+    </w:rPr>
+  </w:style>
+  <w:style w:type="character" w:styleId="ListLabel108">
+    <w:name w:val="ListLabel 108"/>
+    <w:qFormat/>
+    <w:rPr>
+      <w:rFonts w:cs="Courier New"/>
+    </w:rPr>
+  </w:style>
+  <w:style w:type="character" w:styleId="ListLabel109">
+    <w:name w:val="ListLabel 109"/>
+    <w:qFormat/>
+    <w:rPr>
+      <w:rFonts w:cs="Wingdings"/>
+    </w:rPr>
+  </w:style>
+  <w:style w:type="character" w:styleId="ListLabel110">
+    <w:name w:val="ListLabel 110"/>
+    <w:qFormat/>
+    <w:rPr>
+      <w:rFonts w:cs="Symbol"/>
+    </w:rPr>
+  </w:style>
+  <w:style w:type="character" w:styleId="ListLabel111">
+    <w:name w:val="ListLabel 111"/>
+    <w:qFormat/>
+    <w:rPr>
+      <w:rFonts w:cs="Courier New"/>
+    </w:rPr>
+  </w:style>
+  <w:style w:type="character" w:styleId="ListLabel112">
+    <w:name w:val="ListLabel 112"/>
+    <w:qFormat/>
+    <w:rPr>
+      <w:rFonts w:cs="Wingdings"/>
+    </w:rPr>
+  </w:style>
+  <w:style w:type="character" w:styleId="ListLabel113">
+    <w:name w:val="ListLabel 113"/>
+    <w:qFormat/>
+    <w:rPr>
+      <w:lang w:val="es-ES_tradnl"/>
+    </w:rPr>
+  </w:style>
+  <w:style w:type="character" w:styleId="ListLabel114">
+    <w:name w:val="ListLabel 114"/>
+    <w:qFormat/>
+    <w:rPr>
+      <w:rFonts w:ascii="Courier New" w:hAnsi="Courier New" w:cs="Courier New"/>
+      <w:color w:val="0000FF"/>
+      <w:lang w:val="es-ES_tradnl"/>
+    </w:rPr>
+  </w:style>
   <w:style w:type="paragraph" w:styleId="Ttulo">
     <w:name w:val="Título"/>
     <w:basedOn w:val="Normal"/>

</xml_diff>